<commit_message>
Update a3.docx via webhook.
</commit_message>
<xml_diff>
--- a/puzzlescloud/a3.docx
+++ b/puzzlescloud/a3.docx
@@ -511,7 +511,7 @@
         <w:pStyle w:val="Heading1"/>
         <w:rPr/>
       </w:pPr>
-      <w:bookmarkStart w:id="2" w:name="_Toc16363583618171672257590802"/>
+      <w:bookmarkStart w:id="2" w:name="_Toc16363637369395480191670182"/>
       <w:r>
         <w:rPr/>
         <w:t xml:space="preserve">puzzles-cloud  </w:t>
@@ -523,7 +523,7 @@
         <w:pStyle w:val="Heading2"/>
         <w:rPr/>
       </w:pPr>
-      <w:bookmarkStart w:id="3" w:name="_Toc16363583618501252616370887"/>
+      <w:bookmarkStart w:id="3" w:name="_Toc16363637369749832070168084"/>
       <w:r>
         <w:rPr/>
         <w:t xml:space="preserve">mnogo je dobro bilo  </w:t>
@@ -535,24 +535,12 @@
         <w:pStyle w:val="Heading3"/>
         <w:rPr/>
       </w:pPr>
-      <w:bookmarkStart w:id="4" w:name="_Toc16363583618813753810973935"/>
+      <w:bookmarkStart w:id="4" w:name="_Toc16363637370113525278146054"/>
       <w:r>
         <w:rPr/>
         <w:t xml:space="preserve">jos jedan samo failed  </w:t>
       </w:r>
       <w:bookmarkEnd w:id="4"/>
-    </w:p>
-    <w:p>
-      <w:pPr>
-        <w:pStyle w:val="Heading4"/>
-        <w:rPr/>
-      </w:pPr>
-      <w:bookmarkStart w:id="5" w:name="_Toc16363583619124502977712600"/>
-      <w:r>
-        <w:rPr/>
-        <w:t xml:space="preserve">asd  </w:t>
-      </w:r>
-      <w:bookmarkEnd w:id="5"/>
       <w:r>
         <w:br w:type="page"/>
       </w:r>

</xml_diff>